<commit_message>
changing pdf file path
</commit_message>
<xml_diff>
--- a/Labs/aboutme.docx
+++ b/Labs/aboutme.docx
@@ -26,9 +26,8 @@
           <w:sz w:val="28"/>
           <w:szCs w:val="28"/>
         </w:rPr>
-        <w:t xml:space="preserve">Hello </w:t>
-      </w:r>
-      <w:proofErr w:type="spellStart"/>
+        <w:t>Hello Mr.</w:t>
+      </w:r>
       <w:r>
         <w:rPr>
           <w:rFonts w:ascii="Times New Roman" w:hAnsi="Times New Roman"/>
@@ -37,7 +36,7 @@
           <w:sz w:val="28"/>
           <w:szCs w:val="28"/>
         </w:rPr>
-        <w:t>Mr.</w:t>
+        <w:t xml:space="preserve"> </w:t>
       </w:r>
       <w:r>
         <w:rPr>
@@ -49,20 +48,7 @@
           <w:szCs w:val="27"/>
           <w:shd w:val="clear" w:color="auto" w:fill="FFFFFF"/>
         </w:rPr>
-        <w:t>Michael</w:t>
-      </w:r>
-      <w:proofErr w:type="spellEnd"/>
-      <w:r>
-        <w:rPr>
-          <w:rFonts w:ascii="Segoe UI" w:hAnsi="Segoe UI" w:cs="Segoe UI"/>
-          <w:b/>
-          <w:bCs/>
-          <w:color w:val="212529"/>
-          <w:sz w:val="27"/>
-          <w:szCs w:val="27"/>
-          <w:shd w:val="clear" w:color="auto" w:fill="FFFFFF"/>
-        </w:rPr>
-        <w:t xml:space="preserve"> </w:t>
+        <w:t xml:space="preserve">Michael </w:t>
       </w:r>
       <w:proofErr w:type="spellStart"/>
       <w:r>
@@ -1630,6 +1616,7 @@
   <w:style w:type="paragraph" w:default="1" w:styleId="Normal">
     <w:name w:val="Normal"/>
     <w:qFormat/>
+    <w:rsid w:val="00061DBC"/>
   </w:style>
   <w:style w:type="character" w:default="1" w:styleId="Policepardfaut">
     <w:name w:val="Default Paragraph Font"/>
@@ -1679,6 +1666,17 @@
       <w:ind w:left="720"/>
       <w:contextualSpacing/>
     </w:pPr>
+  </w:style>
+  <w:style w:type="character" w:styleId="Lienhypertexte">
+    <w:name w:val="Hyperlink"/>
+    <w:basedOn w:val="Policepardfaut"/>
+    <w:uiPriority w:val="99"/>
+    <w:unhideWhenUsed/>
+    <w:rsid w:val="004D1519"/>
+    <w:rPr>
+      <w:color w:val="0000FF" w:themeColor="hyperlink"/>
+      <w:u w:val="single"/>
+    </w:rPr>
   </w:style>
 </w:styles>
 </file>

</xml_diff>